<commit_message>
DocCreator class implemented. subjects HashSet and supports HashSet in Therapy class changed to LinkedHashSet.
</commit_message>
<xml_diff>
--- a/template.docx
+++ b/template.docx
@@ -12,14 +12,6 @@
           <w:szCs w:val="24"/>
         </w:rPr>
       </w:pPr>
-      <w:r>
-        <w:rPr>
-          <w:rFonts w:ascii="Times New Roman" w:hAnsi="Times New Roman" w:cs="Times New Roman"/>
-          <w:sz w:val="24"/>
-          <w:szCs w:val="24"/>
-        </w:rPr>
-        <w:t>$</w:t>
-      </w:r>
       <w:proofErr w:type="spellStart"/>
       <w:r>
         <w:rPr>
@@ -97,14 +89,6 @@
           <w:szCs w:val="24"/>
         </w:rPr>
         <w:t xml:space="preserve"> </w:t>
-      </w:r>
-      <w:r>
-        <w:rPr>
-          <w:rFonts w:ascii="Times New Roman" w:hAnsi="Times New Roman" w:cs="Times New Roman"/>
-          <w:sz w:val="24"/>
-          <w:szCs w:val="24"/>
-        </w:rPr>
-        <w:t>$</w:t>
       </w:r>
       <w:proofErr w:type="spellStart"/>
       <w:r>
@@ -248,24 +232,6 @@
                 <w:szCs w:val="24"/>
               </w:rPr>
             </w:pPr>
-            <w:r>
-              <w:rPr>
-                <w:rFonts w:ascii="Times New Roman" w:hAnsi="Times New Roman" w:cs="Times New Roman"/>
-                <w:sz w:val="24"/>
-                <w:szCs w:val="24"/>
-              </w:rPr>
-              <w:t>$</w:t>
-            </w:r>
-            <w:proofErr w:type="spellStart"/>
-            <w:r>
-              <w:rPr>
-                <w:rFonts w:ascii="Times New Roman" w:hAnsi="Times New Roman" w:cs="Times New Roman"/>
-                <w:sz w:val="24"/>
-                <w:szCs w:val="24"/>
-              </w:rPr>
-              <w:t>tDate</w:t>
-            </w:r>
-            <w:proofErr w:type="spellEnd"/>
           </w:p>
         </w:tc>
         <w:tc>
@@ -282,24 +248,6 @@
                 <w:szCs w:val="24"/>
               </w:rPr>
             </w:pPr>
-            <w:r>
-              <w:rPr>
-                <w:rFonts w:ascii="Times New Roman" w:hAnsi="Times New Roman" w:cs="Times New Roman"/>
-                <w:sz w:val="24"/>
-                <w:szCs w:val="24"/>
-              </w:rPr>
-              <w:t>$</w:t>
-            </w:r>
-            <w:proofErr w:type="spellStart"/>
-            <w:r>
-              <w:rPr>
-                <w:rFonts w:ascii="Times New Roman" w:hAnsi="Times New Roman" w:cs="Times New Roman"/>
-                <w:sz w:val="24"/>
-                <w:szCs w:val="24"/>
-              </w:rPr>
-              <w:t>subject</w:t>
-            </w:r>
-            <w:proofErr w:type="spellEnd"/>
           </w:p>
         </w:tc>
         <w:tc>
@@ -316,24 +264,8 @@
                 <w:szCs w:val="24"/>
               </w:rPr>
             </w:pPr>
-            <w:r>
-              <w:rPr>
-                <w:rFonts w:ascii="Times New Roman" w:hAnsi="Times New Roman" w:cs="Times New Roman"/>
-                <w:sz w:val="24"/>
-                <w:szCs w:val="24"/>
-              </w:rPr>
-              <w:t>$</w:t>
-            </w:r>
-            <w:proofErr w:type="spellStart"/>
-            <w:r>
-              <w:rPr>
-                <w:rFonts w:ascii="Times New Roman" w:hAnsi="Times New Roman" w:cs="Times New Roman"/>
-                <w:sz w:val="24"/>
-                <w:szCs w:val="24"/>
-              </w:rPr>
-              <w:t>support</w:t>
-            </w:r>
-            <w:proofErr w:type="spellEnd"/>
+            <w:bookmarkStart w:id="0" w:name="_GoBack"/>
+            <w:bookmarkEnd w:id="0"/>
           </w:p>
         </w:tc>
         <w:tc>
@@ -389,10 +321,18 @@
           <w:sz w:val="24"/>
           <w:szCs w:val="24"/>
         </w:rPr>
-        <w:t>: $therapistName</w:t>
+        <w:t xml:space="preserve">: </w:t>
       </w:r>
-      <w:bookmarkStart w:id="0" w:name="_GoBack"/>
-      <w:bookmarkEnd w:id="0"/>
+      <w:proofErr w:type="spellStart"/>
+      <w:r>
+        <w:rPr>
+          <w:rFonts w:ascii="Times New Roman" w:hAnsi="Times New Roman" w:cs="Times New Roman"/>
+          <w:sz w:val="24"/>
+          <w:szCs w:val="24"/>
+        </w:rPr>
+        <w:t>therapistName</w:t>
+      </w:r>
+      <w:proofErr w:type="spellEnd"/>
     </w:p>
     <w:sectPr>
       <w:pgSz w:w="11906" w:h="16838"/>
@@ -1093,7 +1033,7 @@
   <a:extraClrSchemeLst/>
   <a:extLst>
     <a:ext uri="{05A4C25C-085E-4340-85A3-A5531E510DB2}">
-      <thm15:themeFamily xmlns:thm15="http://schemas.microsoft.com/office/thememl/2012/main" xmlns="" name="Office Theme" id="{62F939B6-93AF-4DB8-9C6B-D6C7DFDC589F}" vid="{4A3C46E8-61CC-4603-A589-7422A47A8E4A}"/>
+      <thm15:themeFamily xmlns="" xmlns:thm15="http://schemas.microsoft.com/office/thememl/2012/main" name="Office Theme" id="{62F939B6-93AF-4DB8-9C6B-D6C7DFDC589F}" vid="{4A3C46E8-61CC-4603-A589-7422A47A8E4A}"/>
     </a:ext>
   </a:extLst>
 </a:theme>

</xml_diff>